<commit_message>
:pencil2: Fix typos in Mazur's interview
</commit_message>
<xml_diff>
--- a/interviews/markus-mazur/Interview Markus Mazur.docx
+++ b/interviews/markus-mazur/Interview Markus Mazur.docx
@@ -82,7 +82,19 @@
         <w:rPr>
           <w:lang w:val="de-DE"/>
         </w:rPr>
-        <w:t xml:space="preserve">Dafür nicht. Ich habe damals auch eine Umfrage gemacht, zu meiner Diplomarbeit. Und ich weiß ja, wie schwierig das teilweise was, Leute dafür zu begeistern. </w:t>
+        <w:t>Dafür nicht. Ich habe damals auch eine Umfrage gemacht, zu meiner Diplomarbeit. Und ich weiß ja, wie schwierig das teilweise wa</w:t>
+      </w:r>
+      <w:r>
+        <w:rPr>
+          <w:lang w:val="de-DE"/>
+        </w:rPr>
+        <w:t>r</w:t>
+      </w:r>
+      <w:r>
+        <w:rPr>
+          <w:lang w:val="de-DE"/>
+        </w:rPr>
+        <w:t xml:space="preserve">, Leute dafür zu begeistern. </w:t>
       </w:r>
     </w:p>
     <w:p>
@@ -138,7 +150,7 @@
         <w:rPr>
           <w:lang w:val="de-DE"/>
         </w:rPr>
-        <w:t xml:space="preserve">Ich habe es über ein Umfragetool gemacht und habe halt darüber versucht, erst mal Kontakt zu bekommen zu den Leuten, mehr oder weniger, und habe einige davon dann nochmal näher interviewt und die auch besucht. Das waren viel so mittelständische Industrieunternehmen, wo es dann auch darum ging... Da ging es um RFID und den Einsatz davon, und wie die das nutzen. Damit man sich das angucken kann, also das war so ein Türöffner. Da waren einige dabei am Ende, die sich da viel Zeit genommen haben. Manche sind halt total, keinen Bock, keine Zeit. </w:t>
+        <w:t xml:space="preserve">Ich habe es über ein Umfragetool gemacht und habe halt darüber versucht, erstmal Kontakt zu bekommen zu den Leuten, mehr oder weniger, und habe einige davon dann nochmal näher interviewt und die auch besucht. Das waren viel so mittelständische Industrieunternehmen, wo es dann auch darum ging... Da ging es um RFID und den Einsatz davon, und wie die das nutzen. Damit man sich das angucken kann, also das war so ein Türöffner. Da waren einige dabei am Ende, die sich da viel Zeit genommen haben. Manche sind halt total, keinen Bock, keine Zeit. </w:t>
       </w:r>
     </w:p>
     <w:p>
@@ -166,7 +178,43 @@
         <w:rPr>
           <w:lang w:val="de-DE"/>
         </w:rPr>
-        <w:t xml:space="preserve">Okay. Vielleicht erst mal zu dir so als Person. Also ich weiß das natürlich alles schon, aber um einmal festzuhalten. Vielleicht magst du nicht einmal kurz vorstellen, wo du arbeitest und was du bei deiner Firma machst, sondern was die Firma anbietet. </w:t>
+        <w:t>Okay. Vielleicht erst mal zu dir so als Person. Also ich weiß das natürlich alles schon, aber um</w:t>
+      </w:r>
+      <w:r>
+        <w:rPr>
+          <w:lang w:val="de-DE"/>
+        </w:rPr>
+        <w:t xml:space="preserve"> es</w:t>
+      </w:r>
+      <w:r>
+        <w:rPr>
+          <w:lang w:val="de-DE"/>
+        </w:rPr>
+        <w:t xml:space="preserve"> einmal festzuhalten. Vielleicht magst du </w:t>
+      </w:r>
+      <w:r>
+        <w:rPr>
+          <w:lang w:val="de-DE"/>
+        </w:rPr>
+        <w:t>dich</w:t>
+      </w:r>
+      <w:r>
+        <w:rPr>
+          <w:lang w:val="de-DE"/>
+        </w:rPr>
+        <w:t xml:space="preserve"> einmal kurz vorstellen, wo du arbeitest und was du bei deiner Firma machst, </w:t>
+      </w:r>
+      <w:r>
+        <w:rPr>
+          <w:lang w:val="de-DE"/>
+        </w:rPr>
+        <w:t>und</w:t>
+      </w:r>
+      <w:r>
+        <w:rPr>
+          <w:lang w:val="de-DE"/>
+        </w:rPr>
+        <w:t xml:space="preserve"> was die Firma anbietet. </w:t>
       </w:r>
     </w:p>
     <w:p>
@@ -194,7 +242,31 @@
         <w:rPr>
           <w:lang w:val="de-DE"/>
         </w:rPr>
-        <w:t xml:space="preserve">Ich heiße Markus Mazur und bin Geschäftsführer bei Duplexmedia, hab das vor zehn Jahren gegründet. Wir sind eine Werbeagentur mit einem relativ ausgeprägten technischen Hintergrund, weil das aus der Historie bedingt ist. Ich habe das zusammen mit meinem Cousin Martin gegründet, und der war immer so der Grafiktyp, ich der technische Typ mit dem BWL-Studium. Also ich sag mal so, wir haben keine Angst vor Schnittstellen und Co. und das ist auch das, was die Kunden uns immer wieder rückspiegeln. Wenn die sagen, wir wollen einen Online-Shop machen, da muss irgendwie SAP dran, da machen andere dann zwar schöne Bilder, aber dann steigen die aus. Und wenn wir irgendwelche Schnittstellen oder solche Probleme haben dann wird es eigentlich erst lustig, finde ich. Und dann ist auch immer witzig zu sehen, wie alle über Industrie 4.0 reden und im Endeffekt ist die Schnittstelle dann eine CSV-Datei, weil mehr nicht geht. So Real-Life Problems dann irgendwie zu lösen, egal was das jetzt ist, in welcher Richtung, oder wie auch immer. Jetzt hatten wir neulich... Also wenn ich mal hier und da einen Kundennamen </w:t>
+        <w:t xml:space="preserve">Ich heiße Markus Mazur und bin Geschäftsführer bei Duplexmedia, hab das vor zehn Jahren gegründet. Wir sind eine Werbeagentur mit einem relativ ausgeprägten technischen Hintergrund, weil das aus der Historie bedingt ist. Ich habe das zusammen mit meinem Cousin Martin gegründet, und der war immer so der Grafiktyp, ich der technische Typ mit dem BWL-Studium. Also ich sag mal so, wir haben keine Angst vor Schnittstellen und </w:t>
+      </w:r>
+      <w:r>
+        <w:rPr>
+          <w:lang w:val="de-DE"/>
+        </w:rPr>
+        <w:t>C</w:t>
+      </w:r>
+      <w:r>
+        <w:rPr>
+          <w:lang w:val="de-DE"/>
+        </w:rPr>
+        <w:t>o. und das ist auch das, was die Kunden uns immer wieder rückspiegeln. Wenn die sagen, wir wollen einen Online-Shop machen, da muss irgendwie SAP dran, da machen andere dann zwar schöne Bilder, aber dann steigen die aus. Und wenn wir irgendwelche Schnittstellen oder solche Probleme haben dann wird es eigentlich erst lustig, finde ich. Und dann ist auch immer witzig zu sehen, wie alle über Industrie 4.0 reden und im Endeffekt ist die Schnittstelle dann eine CSV-Datei, weil mehr nicht geht. So Real-Life</w:t>
+      </w:r>
+      <w:r>
+        <w:rPr>
+          <w:lang w:val="de-DE"/>
+        </w:rPr>
+        <w:t>-</w:t>
+      </w:r>
+      <w:r>
+        <w:rPr>
+          <w:lang w:val="de-DE"/>
+        </w:rPr>
+        <w:t xml:space="preserve">Problems dann irgendwie zu lösen, egal was das jetzt ist, in welcher Richtung, oder wie auch immer. Jetzt hatten wir neulich... Also wenn ich mal hier und da einen Kundennamen </w:t>
       </w:r>
       <w:r>
         <w:rPr>
@@ -257,7 +329,19 @@
         <w:rPr>
           <w:lang w:val="de-DE"/>
         </w:rPr>
-        <w:t xml:space="preserve">Das sind so Sachen wie, da hast du dann was von einer Hochschule, die selbst nichts von ihrer Struktur wussten. Die IT davon hat kein Bock, weil die haben ja keine Lust bzw. die wollen sich mit so Servern für Webgeschichten nicht beschäftigen, kann ich auch verstehen. Aber der Datenschutzbeauftragte sagt, das muss, weil die Daten... Und du merkst voll, alle reden irgendetwas, aber keiner hat eigentlich wirklich Ahnung. Und im Endeffekt wünschst du dir einfach nur einen 3,99 Euro Strato Account, am Ende, weil der könnte das alles was du brauchst und die können es halt nicht und haben auch keinen Bock. Also so Sachen, sich damit dann auch auseinanderzusetzen. Das ist irgendwie... Je größer die Unternehmen werden, desto mehr ist das People-Business. Aber gut, wir machen kurz gesagt Web, Print, Film und alles irgendwie immer in so einer Kombination aus Technik und Gestaltung. </w:t>
+        <w:t xml:space="preserve">Das sind so Sachen wie, da hast du dann </w:t>
+      </w:r>
+      <w:r>
+        <w:rPr>
+          <w:lang w:val="de-DE"/>
+        </w:rPr>
+        <w:t>et</w:t>
+      </w:r>
+      <w:r>
+        <w:rPr>
+          <w:lang w:val="de-DE"/>
+        </w:rPr>
+        <w:t xml:space="preserve">was von einer Hochschule, die selbst nichts von ihrer Struktur wussten. Die IT davon hat kein Bock, weil die haben ja keine Lust bzw. die wollen sich mit so Servern für Webgeschichten nicht beschäftigen, kann ich auch verstehen. Aber der Datenschutzbeauftragte sagt, das muss, weil die Daten... Und du merkst voll, alle reden irgendetwas, aber keiner hat eigentlich wirklich Ahnung. Und im Endeffekt wünschst du dir einfach nur einen 3,99 Euro Strato Account, am Ende, weil der könnte das alles was du brauchst und die können es halt nicht und haben auch keinen Bock. Also so Sachen, sich damit dann auch auseinanderzusetzen. Das ist irgendwie... Je größer die Unternehmen werden, desto mehr ist das People-Business. Aber gut, wir machen kurz gesagt Web, Print, Film und alles irgendwie immer in so einer Kombination aus Technik und Gestaltung. </w:t>
       </w:r>
     </w:p>
     <w:p>
@@ -432,7 +516,43 @@
         <w:rPr>
           <w:lang w:val="de-DE"/>
         </w:rPr>
-        <w:t xml:space="preserve">Haben die Jungs, aber da muss ich sagen, da bin ich gar nicht mehr so krass tief drin. Jura und Alex haben das krass vorangetrieben, auch mit – ich sag jetzt mal so ein bisschen laienhaft, ich bin ja doch bisschen weiter weg von der Technik mittlerweile, als das vielleicht früher mal der Fall war. Da läuft halt immer irgendwas bei denen, irgendein NGINX, der da nebenbei noch irgendwas kompiliert, macht, tut, verändert. Less, so Geschichten, Bootstrap. Die haben sich da gut etwas zusammengebaut, womit die relativ schnell Seiten dann auch umsetzen können. Da gab es auch eine Zwischenphase, wo wir mit Webflow viel gemacht haben. Das hat dann aber nicht mehr gefallen, weil die gesagt haben, ja das ist okay, was da rauskommt, aber du hast keine Macht über den Code. Und dann hast du wieder hinterher Probleme, wenn der Kunde dir sagt, das muss aber auch bei Google PageSpeed gut sein und dann kommt ja irgendein webflow.js raus... </w:t>
+        <w:t>Haben die Jungs, aber da muss ich sagen, da bin ich gar nicht mehr so krass tief drin. Jura und Alex haben das krass vorangetrieben, auch mit</w:t>
+      </w:r>
+      <w:r>
+        <w:rPr>
+          <w:lang w:val="de-DE"/>
+        </w:rPr>
+        <w:t>…</w:t>
+      </w:r>
+      <w:r>
+        <w:rPr>
+          <w:lang w:val="de-DE"/>
+        </w:rPr>
+        <w:t xml:space="preserve"> </w:t>
+      </w:r>
+      <w:r>
+        <w:rPr>
+          <w:lang w:val="de-DE"/>
+        </w:rPr>
+        <w:t>I</w:t>
+      </w:r>
+      <w:r>
+        <w:rPr>
+          <w:lang w:val="de-DE"/>
+        </w:rPr>
+        <w:t xml:space="preserve">ch sag jetzt mal so ein bisschen laienhaft, ich bin ja doch bisschen weiter weg von der Technik mittlerweile, als das vielleicht früher mal der Fall war. Da läuft halt immer irgendwas bei denen, irgendein NGINX, der da nebenbei noch irgendwas kompiliert, macht, tut, verändert. Less, so Geschichten, Bootstrap. Die haben sich da gut etwas zusammengebaut, womit die relativ schnell Seiten dann auch umsetzen können. Da gab es auch eine Zwischenphase, wo wir mit Webflow viel gemacht haben. Das hat dann aber nicht mehr gefallen, weil die gesagt haben, ja das ist okay, was da rauskommt, aber du hast keine Macht über den Code. Und dann hast du wieder hinterher Probleme, wenn der Kunde dir sagt, das muss aber auch bei Google PageSpeed gut sein und dann kommt </w:t>
+      </w:r>
+      <w:r>
+        <w:rPr>
+          <w:lang w:val="de-DE"/>
+        </w:rPr>
+        <w:t>da</w:t>
+      </w:r>
+      <w:r>
+        <w:rPr>
+          <w:lang w:val="de-DE"/>
+        </w:rPr>
+        <w:t xml:space="preserve"> irgendein webflow.js raus... </w:t>
       </w:r>
     </w:p>
     <w:p>
@@ -714,7 +834,19 @@
         <w:rPr>
           <w:lang w:val="de-DE"/>
         </w:rPr>
-        <w:t xml:space="preserve">Also weiß ich gar nicht, ich benutze das auch eigentlich nie. Und dann hast du auch das andere Extremum, was jetzt auch häufiger mal vorgekommen ist, dass wir von anderen Agenturen, die diese technische Lösung nicht implementieren können, aber irgendwie die Lead-Agentur sind, was Kreation angeht. Dann bekommen wir Webseiten-Layouts und dann gibt's auch da wieder zwei Extrema: Diejenigen, die eigentlich vom Internet gar keine Ahnung haben. Die bauen wir dann in InDesign irgendwelche Grafiken und wenn du das siehst, denkst du dir nur, keine Ahnung. Da ist halt alles so im A4-Blatt-Muster und dann geht das los, alles Vollbild und so. Und dann fragst du dich schon wie ist das denn jetzt, wenn ich einen Monitor habe, der sehr breit ist. Was passiert dann rechts und links? Du merkst halt schon, wenn du das Layout siehst, irgendwie funktioniert das nicht, aber die raffen das auch nicht. Und responsive ist sowieso die große Unbekannte. Das ist ein ganz anderer Ansatz, wenn du anfängst, das auf ein Blatt Papier zu malen. Oder halt extrem krass "designisch", sage ich jetzt mal, wo dann so viele verspielte Elemente und sowas drin sind, wo du sagst alles schön und gut, kannst du auch alles machen, aber das wird dann auch unbenutzbar, weil irgendwie... Keine Ahnung... Alles blitzt, blinkt, dreht sich und macht irgendwelche Bewegungen. Da ist es natürlich so, da kommen die mit ihren Komponenten oftmals auch irgendwie in Anführungsstrichen an die Grenzen, weil die dann so viel umstylen müssen, dass das fast wieder individuell gebaut ist. </w:t>
+        <w:t xml:space="preserve">Also weiß ich gar nicht, ich benutze das auch eigentlich nie. Und dann hast du auch das andere Extremum, was jetzt auch häufiger mal vorgekommen ist, dass wir von anderen Agenturen, die diese technische Lösung nicht implementieren können, aber irgendwie die Lead-Agentur sind, was Kreation angeht. Dann bekommen wir Webseiten-Layouts und dann gibt's auch da wieder zwei Extrema: Diejenigen, die eigentlich vom Internet gar keine Ahnung haben. Die bauen </w:t>
+      </w:r>
+      <w:r>
+        <w:rPr>
+          <w:lang w:val="de-DE"/>
+        </w:rPr>
+        <w:t>mir</w:t>
+      </w:r>
+      <w:r>
+        <w:rPr>
+          <w:lang w:val="de-DE"/>
+        </w:rPr>
+        <w:t xml:space="preserve"> dann in InDesign irgendwelche Grafiken und wenn du das siehst, denkst du dir nur, keine Ahnung. Da ist halt alles so im A4-Blatt-Muster und dann geht das los, alles Vollbild und so. Und dann fragst du dich schon wie ist das denn jetzt, wenn ich einen Monitor habe, der sehr breit ist. Was passiert dann rechts und links? Du merkst halt schon, wenn du das Layout siehst, irgendwie funktioniert das nicht, aber die raffen das auch nicht. Und responsive ist sowieso die große Unbekannte. Das ist ein ganz anderer Ansatz, wenn du anfängst, das auf ein Blatt Papier zu malen. Oder halt extrem krass "designisch", sage ich jetzt mal, wo dann so viele verspielte Elemente und sowas drin sind, wo du sagst alles schön und gut, kannst du auch alles machen, aber das wird dann auch unbenutzbar, weil irgendwie... Keine Ahnung... Alles blitzt, blinkt, dreht sich und macht irgendwelche Bewegungen. Da ist es natürlich so, da kommen die mit ihren Komponenten oftmals auch irgendwie in Anführungsstrichen an die Grenzen, weil die dann so viel umstylen müssen, dass das fast wieder individuell gebaut ist. </w:t>
       </w:r>
     </w:p>
     <w:p>
@@ -924,7 +1056,7 @@
           <w:lang w:val="de-DE"/>
         </w:rPr>
         <w:lastRenderedPageBreak/>
-        <w:t xml:space="preserve">dafür, dass man sehr konsequentes UI aufbaut. Diese Pattern Library ist ja auch nichts, was dann, so wie sie ist, fest bleibt, sondern die kann ja auch weiterentwickelt werden. Es können auch neue Komponenten noch hinzugefügt werden und so weiter. Das ist dann sozusagen die lebende Dokumentation von dem UI. Der Component Sprint dauert insgesamt vier Tage, jeder Tag von 10:00 bis 17:00 Uhr, damit die Mitarbeiter oder die Teammitglieder vorher noch ein bisschen Zeit haben, falls es noch etwas Geschäftliches ansteht, das zu erledigen. Je nachdem, wie groß der Scope ist, würde ich zwischen drei und acht Entwickler an den Component Sprint setzen. Wir haben es jetzt mit drei Entwicklern gemacht, das hat auch gut geklappt, aber wir hatten noch einen relativ kleinen Scope, dazu aber gleich noch mehr. Am ersten Tag vom Component Sprint geht es darum, erst mal den Prototyp zu nehmen und zu zerlegen in die einzelnen Komponenten. Jede Komponente kommt dann einfach auf ein Post-it, mit einer kleinen Zeichnung, wie sie aussieht, vielleicht mit den States, sodass man nachher eine schöne Übersicht darüber hat, welche Komponenten es gibt. Da kann man dann auch direkt schauen, welche Komponenten vielleicht von welchen Komponenten abhängig sind. Wir haben zum Beispiel ein Formular und das ist abhängig von einem Eingabefeld, einem Button und einem Label. Zusätzlich dazu wird am ersten Tag geschaut, dass man sich so ein bisschen auf einen Codestil einigt, dass man offene Fragen klärt – vor allem, wenn das ein Team ist, das nicht unbedingt eh schon immer zusammengearbeitet hat – dass man da so ein bisschen auf den gleichen Wissensstand kommt. Der erste Tag ist wirklich nur Organisation, da geht es darum, dass alle auf dem gleichen Wissensstand sind und dass der Plan für die nächsten Tage fertig ist. Tag zwei und drei sind dann wirklich Implementierungstage. Da setzt man sich dann gemeinsam an einen Tisch und implementiert diese Komponenten. Da kann man es einfach so machen, dass jeder, der gerade Zeit hat, sich ein Post-it von der Wand nimmt, das als Komponente implementiert und es dann wieder zurück hängt. Dann hat man einen ganz guten Flow. An den Tagen gibt es auch reguläre Check-Ins, sodass man zum Beispiel alle zwei Stunden mal schaut, weiß jeder noch, was er tun soll, gibt es irgendwo Fragen, damit es nicht zu Aufstauungen kommt. Der vierte Tag kann auch so ein bisschen als Puffer genutzt werden, falls an Tag zwei und drei noch nicht alle Komponenten implementiert werden konnten und wird auch noch so ein bisschen als Puffer genutzt um Dokumentation, die noch nicht ganz fertig ist, dann fertig zu schreiben. Danach wird die Pattern Library an das andere Entwicklerteam weitergegeben, also sozusagen Handoff, und ganz am Ende vom vierten Tag gibt's </w:t>
+        <w:t xml:space="preserve">dafür, dass man sehr konsequentes UI aufbaut. Diese Pattern Library ist ja auch nichts, was dann, so wie sie ist, fest bleibt, sondern die kann ja auch weiterentwickelt werden. Es können auch neue Komponenten noch hinzugefügt werden und so weiter. Das ist dann sozusagen die lebende Dokumentation von dem UI. Der Component Sprint dauert insgesamt vier Tage, jeder Tag von 10:00 bis 17:00 Uhr, damit die Mitarbeiter oder die Teammitglieder vorher noch ein bisschen Zeit haben, falls noch etwas Geschäftliches ansteht, das zu erledigen. Je nachdem, wie groß der Scope ist, würde ich zwischen drei und acht Entwickler an den Component Sprint setzen. Wir haben es jetzt mit drei Entwicklern gemacht, das hat auch gut geklappt, aber wir hatten noch einen relativ kleinen Scope, dazu aber gleich noch mehr. Am ersten Tag vom Component Sprint geht es darum, erst mal den Prototyp zu nehmen und zu zerlegen in die einzelnen Komponenten. Jede Komponente kommt dann einfach auf ein Post-it, mit einer kleinen Zeichnung, wie sie aussieht, vielleicht mit den States, sodass man nachher eine schöne Übersicht darüber hat, welche Komponenten es gibt. Da kann man dann auch direkt schauen, welche Komponenten vielleicht von welchen Komponenten abhängig sind. Wir haben zum Beispiel ein Formular und das ist abhängig von einem Eingabefeld, einem Button und einem Label. Zusätzlich dazu wird am ersten Tag geschaut, dass man sich so ein bisschen auf einen Codestil einigt, dass man offene Fragen klärt – vor allem, wenn das ein Team ist, das nicht unbedingt eh schon immer zusammengearbeitet hat – dass man da so ein bisschen auf den gleichen Wissensstand kommt. Der erste Tag ist wirklich nur Organisation, da geht es darum, dass alle auf dem gleichen Wissensstand sind und dass der Plan für die nächsten Tage fertig ist. Tag zwei und drei sind dann wirklich Implementierungstage. Da setzt man sich dann gemeinsam an einen Tisch und implementiert diese Komponenten. Da kann man es einfach so machen, dass jeder, der gerade Zeit hat, sich ein Post-it von der Wand nimmt, das als Komponente implementiert und es dann wieder zurück hängt. Dann hat man einen ganz guten Flow. An den Tagen gibt es auch reguläre Check-Ins, sodass man zum Beispiel alle zwei Stunden mal schaut, weiß jeder noch, was er tun soll, gibt es irgendwo Fragen, damit es nicht zu Aufstauungen kommt. Der vierte Tag kann auch so ein bisschen als Puffer genutzt werden, falls an Tag zwei und drei noch nicht alle Komponenten implementiert werden konnten und wird auch noch so ein bisschen als Puffer genutzt um Dokumentation, die noch nicht ganz fertig ist, dann fertig zu schreiben. Danach wird die Pattern Library an das andere Entwicklerteam weitergegeben, also sozusagen Handoff, und ganz am Ende vom vierten Tag gibt's </w:t>
       </w:r>
       <w:r>
         <w:rPr>
@@ -1779,20 +1911,28 @@
           <w:bCs/>
           <w:lang w:val="de-DE"/>
         </w:rPr>
-        <w:t xml:space="preserve">Leo </w:t>
-      </w:r>
-      <w:r>
-        <w:rPr>
-          <w:lang w:val="de-DE"/>
-        </w:rPr>
-        <w:t xml:space="preserve">Ich glaube, für die App-Geschichte ist das noch krasser, elementarer. Wenn ich mir so Webseiten angucke, dann ist es oft so, dass man... Wenn ich überlege, die besten Seiten, die aus meiner Sicht besten Seiten, die Alex oder Jura bauen, sind immer die, wo man eigentlich sage ich mal so eine Art Story Sprint vorne machen würde, oder macht. Weil der Kunde einfach nur sagt, was will ich überhaupt kommunizieren, was sind die Inhalte? Wenn du je Unterseite die Inhalte der Story </w:t>
+        <w:t>Markus</w:t>
+      </w:r>
+      <w:r>
+        <w:rPr>
+          <w:b/>
+          <w:bCs/>
+          <w:lang w:val="de-DE"/>
+        </w:rPr>
+        <w:t xml:space="preserve"> </w:t>
+      </w:r>
+      <w:r>
+        <w:rPr>
+          <w:lang w:val="de-DE"/>
+        </w:rPr>
+        <w:t xml:space="preserve">Ich glaube, für die App-Geschichte ist das noch krasser, elementarer. Wenn ich mir so Webseiten angucke, dann ist es oft so, dass man... Wenn ich überlege, die besten Seiten, die aus meiner Sicht besten Seiten, die Alex oder Jura bauen, sind immer die, wo man eigentlich sage ich mal so eine Art Story Sprint vorne machen würde, oder macht. Weil der Kunde einfach nur sagt, was will ich überhaupt kommunizieren, was sind die Inhalte? Wenn du je Unterseite die </w:t>
       </w:r>
       <w:r>
         <w:rPr>
           <w:lang w:val="de-DE"/>
         </w:rPr>
         <w:lastRenderedPageBreak/>
-        <w:t xml:space="preserve">optimierst, was du für Grafiken nimmst, für Dinge, die sich im Internet bewegen, machen, tun... Dann ist das alles unterstützend auf die Message. Und dann sind die Seiten sehr individuell und du hast nicht so viele wiederkehrende Elemente, in der Regel. Weil es gibt halt irgendwie Links, Text, Überschriften und so weiter. Das ist ja aber relativ okay auch über ein Stylesheet definiert, weil es ja nichts... Achso, und du hast nicht so viele Input-Elemente bis auf hier und da mal ein Kontaktformular. Interessant finde ich das vor allen Dingen, wenn es um so Apps geht, wo du auch viele Formularfelder, Tabellen, irgendwelche Radio Buttons, irgendwelche Slider, wo du von bis irgendwie eingeben musst... Wir haben zum Beispiel für so einen Autohändler eine App gebaut. Da geht es um Online-Schadensmeldung. Also du sollst nicht mehr anrufen, um Termine zu vereinbaren, wenn du einen Ölwechsel oder so machen musst. Die machen so Service für Unternehmen, (anonym), kennst du ja. Dann geht deine Lampe an, hier muss du Ölwechsel machen. Da war das bisher so, du rufst da an, dann erreichst du da keinen, dann musst du ein Termin vereinbaren, riesen Tingeltangel. Jetzt gehst du mit dem Handy irgendwie auf (anonym), dann gibst du dein Kennzeichen da ein, weil die haben ja die Daten im System, fotografierst die Fehlermeldung im Auto, schickst das ab und die melden sich. Für die ist das besser, weil die die Fehlermeldung sehen. Dann können die auch einordnen, ist das jetzt etwas, was super wichtig ist oder kann das eigentlich noch warten. Sind wir nächste Woche sowieso mit drei Autos bei Mercedes, dann können wir da auch noch direkt mitnehmen, und so weiter. Und da haben wir im Backend ganz viele Elemente, die </w:t>
+        <w:t xml:space="preserve">Inhalte der Story optimierst, was du für Grafiken nimmst, für Dinge, die sich im Internet bewegen, machen, tun... Dann ist das alles unterstützend auf die Message. Und dann sind die Seiten sehr individuell und du hast nicht so viele wiederkehrende Elemente, in der Regel. Weil es gibt halt irgendwie Links, Text, Überschriften und so weiter. Das ist ja aber relativ okay auch über ein Stylesheet definiert, weil es ja nichts... Achso, und du hast nicht so viele Input-Elemente bis auf hier und da mal ein Kontaktformular. Interessant finde ich das vor allen Dingen, wenn es um so Apps geht, wo du auch viele Formularfelder, Tabellen, irgendwelche Radio Buttons, irgendwelche Slider, wo du von bis irgendwie eingeben musst... Wir haben zum Beispiel für so einen Autohändler eine App gebaut. Da geht es um Online-Schadensmeldung. Also du sollst nicht mehr anrufen, um Termine zu vereinbaren, wenn du einen Ölwechsel oder so machen musst. Die machen so Service für Unternehmen, (anonym), kennst du ja. Dann geht deine Lampe an, hier muss du Ölwechsel machen. Da war das bisher so, du rufst da an, dann erreichst du da keinen, dann musst du ein Termin vereinbaren, riesen Tingeltangel. Jetzt gehst du mit dem Handy irgendwie auf (anonym), dann gibst du dein Kennzeichen da ein, weil die haben ja die Daten im System, fotografierst die Fehlermeldung im Auto, schickst das ab und die melden sich. Für die ist das besser, weil die die Fehlermeldung sehen. Dann können die auch einordnen, ist das jetzt etwas, was super wichtig ist oder kann das eigentlich noch warten. Sind wir nächste Woche sowieso mit drei Autos bei Mercedes, dann können wir da auch noch direkt mitnehmen, und so weiter. Und da haben wir im Backend ganz viele Elemente, die </w:t>
       </w:r>
       <w:r>
         <w:rPr>
@@ -1832,688 +1972,694 @@
         <w:rPr>
           <w:lang w:val="de-DE"/>
         </w:rPr>
-        <w:t>Okay, ja. Cool. Von meiner Seite a</w:t>
+        <w:t xml:space="preserve">Okay, ja. Cool. Von meiner Seite aus war es das dann schon mit den Fragen. Vielen Dank schon mal für den ganzen Input, das war sehr hilfreich. Wenn nun noch irgendwas hast, was dir jetzt gerade im Kopf rumschwebt, dann können wir da auch gerne noch drüber quatschen. </w:t>
+      </w:r>
+    </w:p>
+    <w:p>
+      <w:pPr>
+        <w:rPr>
+          <w:lang w:val="de-DE"/>
+        </w:rPr>
+      </w:pPr>
+      <w:r>
+        <w:rPr>
+          <w:color w:val="666666"/>
+          <w:lang w:val="de-DE"/>
+        </w:rPr>
+        <w:lastRenderedPageBreak/>
+        <w:t xml:space="preserve">[00:41:33] </w:t>
+      </w:r>
+      <w:r>
+        <w:rPr>
+          <w:b/>
+          <w:bCs/>
+          <w:lang w:val="de-DE"/>
+        </w:rPr>
+        <w:t xml:space="preserve">Markus </w:t>
+      </w:r>
+      <w:r>
+        <w:rPr>
+          <w:lang w:val="de-DE"/>
+        </w:rPr>
+        <w:t>Ich finde die Idee eigentlich gut. Mich interessiert das auch mit den Design Sprints und so weiter. Ich finde es halt immer noch krass, dass es im Moment... Wir haben ja so ein bisschen auch geguckt, dass wir jetzt... Wir haben ja versucht, oder sind gerade noch dabei, Scrum, agile Methoden und so weiter, oder ob wir doch Kanban machen oder wie wir jetzt vorgehen</w:t>
+      </w:r>
+      <w:r>
+        <w:rPr>
+          <w:lang w:val="de-DE"/>
+        </w:rPr>
+        <w:t>..</w:t>
+      </w:r>
+      <w:r>
+        <w:rPr>
+          <w:lang w:val="de-DE"/>
+        </w:rPr>
+        <w:t>. Das Riesenthema, das wir immer haben, ist diese Abhängigkeit vom Kunden. Du hast halt... Letzte Woche ging es darum, dass wir für (anonym) einen... So einen Downloadbereich soll es da geben, wo man Zertifikate und Betriebsanleitungen und sowas runterladen kann. Da haben wir am Montag das Design geliefert. Es war klar, dass der Kollege, der das da abchecken soll, nur noch die Woche da ist, und dann ist der jetzt ab heute zwei Wochen im Urlaub. Er hat zugesagt, dass er sich kümmert, hat er nicht gemacht. So, was machst du jetzt? Jetzt stehst du da. Es ist so gesehen nicht so wild, weil es gibt immer noch genug andere Sachen zu tun, aber auf der anderen Seite darf man halt auch nicht vergessen, der Jura war da jetzt kopfmäßig voll drin in dem Thema. Das heißt, er hat jetzt drei Wochen Pause, bis er wieder da dran kann. Frühestens. Eine Woche hat er ja schon gewartet, zwei Wochen ist der Typ im Urlaub und dann muss er sich ja noch das Feedback holen. Dann hast du ja wieder die mega anfahr</w:t>
+      </w:r>
+      <w:r>
+        <w:rPr>
+          <w:lang w:val="de-DE"/>
+        </w:rPr>
+        <w:t>-</w:t>
+      </w:r>
+      <w:r>
+        <w:rPr>
+          <w:lang w:val="de-DE"/>
+        </w:rPr>
+        <w:t>... Weil du ja erst mal wieder reinkommen in das ganze Thema. Und das kostet halt wieder Zeit. Und ich frage mich halt in diesem ganzen Scope, wie kannst du das hinbekommen, dass diese Reibungen... Also dass die mitmachen?</w:t>
+      </w:r>
+    </w:p>
+    <w:p>
+      <w:pPr>
+        <w:rPr>
+          <w:lang w:val="de-DE"/>
+        </w:rPr>
+      </w:pPr>
+      <w:r>
+        <w:rPr>
+          <w:color w:val="666666"/>
+          <w:lang w:val="de-DE"/>
+        </w:rPr>
+        <w:t xml:space="preserve">[00:43:04] </w:t>
+      </w:r>
+      <w:r>
+        <w:rPr>
+          <w:b/>
+          <w:bCs/>
+          <w:lang w:val="de-DE"/>
+        </w:rPr>
+        <w:t xml:space="preserve">Leo </w:t>
+      </w:r>
+      <w:r>
+        <w:rPr>
+          <w:lang w:val="de-DE"/>
+        </w:rPr>
+        <w:t>Es gibt Firmen, die inzwischen wirklich sagen, okay, wenn ihr mit uns so ein Projekt macht, das geht schnell. Es gibt da Firmen, die sagen, wir versprechen euch in drei Wochen ein fertiges Produkt oder ein fertiges MVP. Die verlangen dann aber auch, dass die einen Ansprechpartner haben, der die Möglichkeit hat, innerhalb der Firma Entscheidungen zu treffen und der auch wirklich 24/7 oder an jedem Tag immer erreichbar ist, während des Projektes. Wenn die den nicht haben, dann fangen die erst gar nicht an, weil dann sagen die, dann ist es halt nicht schaffbar in der Zeit. Genauso ist es ja bei Design Sprints auch so, dass du die Kunden wirklich fest mit an den Tisch holst, sodass die wirklich die ganze Zeit da sind, sodass es gar nicht erst dazu kommt, dass es da irgendwie so Delays gibt. Das ist natürlich nicht immer machbar, das hatten wir jetzt auch schon gemerkt, bei vielen Anfragen, dass es schwierig ist – vor allem auch bei größeren Firmen – dass sich da Leute einfach mal so eine Woche Zeit nehmen. Das ist ja nicht immer machbar.</w:t>
+      </w:r>
+    </w:p>
+    <w:p>
+      <w:pPr>
+        <w:rPr>
+          <w:lang w:val="de-DE"/>
+        </w:rPr>
+      </w:pPr>
+      <w:r>
+        <w:rPr>
+          <w:color w:val="666666"/>
+          <w:lang w:val="de-DE"/>
+        </w:rPr>
+        <w:lastRenderedPageBreak/>
+        <w:t xml:space="preserve">[00:44:13] </w:t>
+      </w:r>
+      <w:r>
+        <w:rPr>
+          <w:b/>
+          <w:bCs/>
+          <w:lang w:val="de-DE"/>
+        </w:rPr>
+        <w:t xml:space="preserve">Markus </w:t>
+      </w:r>
+      <w:r>
+        <w:rPr>
+          <w:lang w:val="de-DE"/>
+        </w:rPr>
+        <w:t xml:space="preserve">Ja. Aber selbst, wenn du... Also das ist ja... Eine Woche rausnehmen sollte eigentlich auch machbar sein, die können ja auch mal eine Woche krank sein. Aber hier geht es ja noch nicht einmal um eine Woche. Wie kriegst du das gesteuert? Das finde ich so spannend an der Sache, weil bei den Component Sprints wäre es ja fast vielleicht sogar noch so, dass da auch ganz viele Externe mit am Start sind. </w:t>
+      </w:r>
+    </w:p>
+    <w:p>
+      <w:pPr>
+        <w:rPr>
+          <w:lang w:val="de-DE"/>
+        </w:rPr>
+      </w:pPr>
+      <w:r>
+        <w:rPr>
+          <w:color w:val="666666"/>
+          <w:lang w:val="de-DE"/>
+        </w:rPr>
+        <w:t xml:space="preserve">[00:44:36] </w:t>
+      </w:r>
+      <w:r>
+        <w:rPr>
+          <w:b/>
+          <w:bCs/>
+          <w:lang w:val="de-DE"/>
+        </w:rPr>
+        <w:t xml:space="preserve">Leo </w:t>
+      </w:r>
+      <w:r>
+        <w:rPr>
+          <w:lang w:val="de-DE"/>
+        </w:rPr>
+        <w:t xml:space="preserve">Ja, was Entwickler angeht, kannst du ja eigentlich jeden mit rein nehmen, der irgendwie Web-Entwicklung kann oder so. </w:t>
+      </w:r>
+    </w:p>
+    <w:p>
+      <w:pPr>
+        <w:rPr>
+          <w:lang w:val="de-DE"/>
+        </w:rPr>
+      </w:pPr>
+      <w:r>
+        <w:rPr>
+          <w:color w:val="666666"/>
+          <w:lang w:val="de-DE"/>
+        </w:rPr>
+        <w:t xml:space="preserve">[00:44:41] </w:t>
+      </w:r>
+      <w:r>
+        <w:rPr>
+          <w:b/>
+          <w:bCs/>
+          <w:lang w:val="de-DE"/>
+        </w:rPr>
+        <w:t xml:space="preserve">Markus </w:t>
+      </w:r>
+      <w:r>
+        <w:rPr>
+          <w:lang w:val="de-DE"/>
+        </w:rPr>
+        <w:t xml:space="preserve">Und der würde ja dann wahrscheinlich auch verfügbar sein und nicht 100 Sachen gleichzeitig machen. Bei den Kunden selbst, die sind an so vielen Baustellen dran, dass sie sich nicht auf eine Sache konzentrieren können und voll durcheinander sind und Sachen vergessen und... Sich an Sachen nicht erinnern, worauf die dir eine Antwort gegeben haben. </w:t>
+      </w:r>
+    </w:p>
+    <w:p>
+      <w:pPr>
+        <w:rPr>
+          <w:lang w:val="de-DE"/>
+        </w:rPr>
+      </w:pPr>
+      <w:r>
+        <w:rPr>
+          <w:color w:val="666666"/>
+          <w:lang w:val="de-DE"/>
+        </w:rPr>
+        <w:t xml:space="preserve">[00:45:08] </w:t>
+      </w:r>
+      <w:r>
+        <w:rPr>
+          <w:b/>
+          <w:bCs/>
+          <w:lang w:val="de-DE"/>
+        </w:rPr>
+        <w:t xml:space="preserve">Leo </w:t>
+      </w:r>
+      <w:r>
+        <w:rPr>
+          <w:lang w:val="de-DE"/>
+        </w:rPr>
+        <w:t>Das ist dann schwierig, das stimmt. Darauf habe ich auch noch keine Antwort.</w:t>
+      </w:r>
+    </w:p>
+    <w:p>
+      <w:pPr>
+        <w:rPr>
+          <w:lang w:val="de-DE"/>
+        </w:rPr>
+      </w:pPr>
+      <w:r>
+        <w:rPr>
+          <w:color w:val="666666"/>
+          <w:lang w:val="de-DE"/>
+        </w:rPr>
+        <w:t xml:space="preserve">[00:45:15] </w:t>
+      </w:r>
+      <w:r>
+        <w:rPr>
+          <w:b/>
+          <w:bCs/>
+          <w:lang w:val="de-DE"/>
+        </w:rPr>
+        <w:t xml:space="preserve">Markus </w:t>
+      </w:r>
+      <w:r>
+        <w:rPr>
+          <w:lang w:val="de-DE"/>
+        </w:rPr>
+        <w:t xml:space="preserve">Das ist wahrscheinlich... Ich habe auch schon überlegt, ob man die nicht einfach mit Strafen belegt. Wenn du sagst, gut, jedes Mal, wenn das einen Tag länger dauert, sind das einfach 500 € mehr. Weil das das einzige ist, wo man merkt, da fangen die mal an, nachzudenken. </w:t>
+      </w:r>
+    </w:p>
+    <w:p>
+      <w:pPr>
+        <w:rPr>
+          <w:lang w:val="de-DE"/>
+        </w:rPr>
+      </w:pPr>
+      <w:r>
+        <w:rPr>
+          <w:color w:val="666666"/>
+          <w:lang w:val="de-DE"/>
+        </w:rPr>
+        <w:t xml:space="preserve">[00:45:36] </w:t>
+      </w:r>
+      <w:r>
+        <w:rPr>
+          <w:b/>
+          <w:bCs/>
+          <w:lang w:val="de-DE"/>
+        </w:rPr>
+        <w:t xml:space="preserve">Leo </w:t>
+      </w:r>
+      <w:r>
+        <w:rPr>
+          <w:lang w:val="de-DE"/>
+        </w:rPr>
+        <w:t xml:space="preserve">Ja, Geld tut weh. </w:t>
+      </w:r>
+    </w:p>
+    <w:p>
+      <w:pPr>
+        <w:rPr>
+          <w:lang w:val="de-DE"/>
+        </w:rPr>
+      </w:pPr>
+      <w:r>
+        <w:rPr>
+          <w:color w:val="666666"/>
+          <w:lang w:val="de-DE"/>
+        </w:rPr>
+        <w:t xml:space="preserve">[00:45:36] </w:t>
+      </w:r>
+      <w:r>
+        <w:rPr>
+          <w:b/>
+          <w:bCs/>
+          <w:lang w:val="de-DE"/>
+        </w:rPr>
+        <w:t xml:space="preserve">Markus </w:t>
+      </w:r>
+      <w:r>
+        <w:rPr>
+          <w:lang w:val="de-DE"/>
+        </w:rPr>
+        <w:t xml:space="preserve">Wenn du das so herum machst, als Strafe, dann wird es direkt negativ in den Angeboten aufgefasst. Das heißt, eigentlich müsste man sagen, ja, wenn Sie es schaffen innerhalb von 48 Stunden zu antworten, ziehen wir am Ende nochmal fünf Prozent ab. Also den Weg. </w:t>
+      </w:r>
+    </w:p>
+    <w:p>
+      <w:pPr>
+        <w:rPr>
+          <w:lang w:val="de-DE"/>
+        </w:rPr>
+      </w:pPr>
+      <w:r>
+        <w:rPr>
+          <w:color w:val="666666"/>
+          <w:lang w:val="de-DE"/>
+        </w:rPr>
+        <w:t xml:space="preserve">[00:45:51] </w:t>
+      </w:r>
+      <w:r>
+        <w:rPr>
+          <w:b/>
+          <w:bCs/>
+          <w:lang w:val="de-DE"/>
+        </w:rPr>
+        <w:t xml:space="preserve">Leo </w:t>
+      </w:r>
+      <w:r>
+        <w:rPr>
+          <w:lang w:val="de-DE"/>
+        </w:rPr>
+        <w:t xml:space="preserve">Stimmt, das ginge auch. </w:t>
+      </w:r>
+    </w:p>
+    <w:p>
+      <w:pPr>
+        <w:rPr>
+          <w:lang w:val="de-DE"/>
+        </w:rPr>
+      </w:pPr>
+      <w:r>
+        <w:rPr>
+          <w:color w:val="666666"/>
+          <w:lang w:val="de-DE"/>
+        </w:rPr>
+        <w:t xml:space="preserve">[00:45:51] </w:t>
+      </w:r>
+      <w:r>
+        <w:rPr>
+          <w:b/>
+          <w:bCs/>
+          <w:lang w:val="de-DE"/>
+        </w:rPr>
+        <w:t xml:space="preserve">Markus </w:t>
+      </w:r>
+      <w:r>
+        <w:rPr>
+          <w:lang w:val="de-DE"/>
+        </w:rPr>
+        <w:t xml:space="preserve">Weil das dann positiver klingt. Die haben eine Chance, Geld zu sparen. Ja, es ist halt... Das finde ich irgendwie spannend. </w:t>
+      </w:r>
+    </w:p>
+    <w:p>
+      <w:pPr>
+        <w:rPr>
+          <w:lang w:val="de-DE"/>
+        </w:rPr>
+      </w:pPr>
+      <w:r>
+        <w:rPr>
+          <w:color w:val="666666"/>
+          <w:lang w:val="de-DE"/>
+        </w:rPr>
+        <w:t xml:space="preserve">[00:46:02] </w:t>
+      </w:r>
+      <w:r>
+        <w:rPr>
+          <w:b/>
+          <w:bCs/>
+          <w:lang w:val="de-DE"/>
+        </w:rPr>
+        <w:t xml:space="preserve">Leo </w:t>
+      </w:r>
+      <w:r>
+        <w:rPr>
+          <w:lang w:val="de-DE"/>
+        </w:rPr>
+        <w:t xml:space="preserve">Das ist auch ein sehr interessantes Thema. Vielleicht kann ich das noch ein bisschen mit einarbeiten, weil das gehört ja auch so ein bisschen mit dazu, vor Allem im Agenturleben. </w:t>
+      </w:r>
+    </w:p>
+    <w:p>
+      <w:pPr>
+        <w:rPr>
+          <w:lang w:val="de-DE"/>
+        </w:rPr>
+      </w:pPr>
+      <w:r>
+        <w:rPr>
+          <w:color w:val="666666"/>
+          <w:lang w:val="de-DE"/>
+        </w:rPr>
+        <w:t xml:space="preserve">[00:46:13] </w:t>
+      </w:r>
+      <w:r>
+        <w:rPr>
+          <w:b/>
+          <w:bCs/>
+          <w:lang w:val="de-DE"/>
+        </w:rPr>
+        <w:t xml:space="preserve">Markus </w:t>
+      </w:r>
+      <w:r>
+        <w:rPr>
+          <w:lang w:val="de-DE"/>
+        </w:rPr>
+        <w:t xml:space="preserve">Genau. Es ist halt irgendwie immer... Und das merke ich halt ganz krass bei der Scrum-Nummer, du kannst das nicht wegdefinieren. Du kriegst </w:t>
+      </w:r>
+      <w:r>
+        <w:rPr>
+          <w:lang w:val="de-DE"/>
+        </w:rPr>
+        <w:lastRenderedPageBreak/>
+        <w:t xml:space="preserve">das nicht... Das kannst du zwar ins Buch reinschreiben und sagen, ja, musst du so machen, aber so ist es halt nicht. </w:t>
+      </w:r>
+    </w:p>
+    <w:p>
+      <w:pPr>
+        <w:rPr>
+          <w:lang w:val="de-DE"/>
+        </w:rPr>
+      </w:pPr>
+      <w:r>
+        <w:rPr>
+          <w:color w:val="666666"/>
+          <w:lang w:val="de-DE"/>
+        </w:rPr>
+        <w:t xml:space="preserve">[00:46:26] </w:t>
+      </w:r>
+      <w:r>
+        <w:rPr>
+          <w:b/>
+          <w:bCs/>
+          <w:lang w:val="de-DE"/>
+        </w:rPr>
+        <w:t xml:space="preserve">Leo </w:t>
+      </w:r>
+      <w:r>
+        <w:rPr>
+          <w:lang w:val="de-DE"/>
+        </w:rPr>
+        <w:t xml:space="preserve">Du kannst die Kunden ja auch nicht steuern. </w:t>
+      </w:r>
+    </w:p>
+    <w:p>
+      <w:pPr>
+        <w:rPr>
+          <w:lang w:val="de-DE"/>
+        </w:rPr>
+      </w:pPr>
+      <w:r>
+        <w:rPr>
+          <w:color w:val="666666"/>
+          <w:lang w:val="de-DE"/>
+        </w:rPr>
+        <w:t xml:space="preserve">[00:46:29] </w:t>
+      </w:r>
+      <w:r>
+        <w:rPr>
+          <w:b/>
+          <w:bCs/>
+          <w:lang w:val="de-DE"/>
+        </w:rPr>
+        <w:t xml:space="preserve">Markus </w:t>
+      </w:r>
+      <w:r>
+        <w:rPr>
+          <w:lang w:val="de-DE"/>
+        </w:rPr>
+        <w:t xml:space="preserve">Nicht so krass. Und so ist es jetzt auch nicht, dass man jetzt sagt, ich habe hier tausende Anfragen, dann sag ich halt 990 davon ab. Irgendwie... Das ist so ein bisschen schwierig, aber gut. Da suchen wir im Moment nach Möglichkeiten, wie wir das steuern. Oder ob man das dann echt über so Scrum-Geschichten macht, weil das Ziel ja auch manchmal gar nicht klar ist. Den Kunden selbst ja auch nicht. Zum Beispiel bei (anonym) mit dem Online-Shop. Jetzt kriegen die eine neue Kollektion, die besteht noch aus drei weiteren Elementen. So eine Brille, die du optional hinzufügen kannst. Da hast du schon wieder einen ganz anderen Anwendungsfall. Allein die Artikelmatrix, die alle Möglichkeiten und Kombinationen hat, hat 120000 Einträge. Deren Warenwirtschaft hat keine Schnittstelle, das heißt, du musst auch da so einen CSV-Import machen. Und man meint ja immer, so 120000 Zeilen für so neue Rechner... Aber das ist nicht so ohne. Dann haben die an irgendeiner Stelle irgendeinen Fehler drin, weil irgendeiner eine Bezeichnung nicht richtig gepflegt hat. Dann ist da ein Semikolon zu viel und dann funktioniert das schon nicht. </w:t>
+      </w:r>
+    </w:p>
+    <w:p>
+      <w:pPr>
+        <w:rPr>
+          <w:lang w:val="de-DE"/>
+        </w:rPr>
+      </w:pPr>
+      <w:r>
+        <w:rPr>
+          <w:color w:val="666666"/>
+          <w:lang w:val="de-DE"/>
+        </w:rPr>
+        <w:t xml:space="preserve">[00:47:30] </w:t>
+      </w:r>
+      <w:r>
+        <w:rPr>
+          <w:b/>
+          <w:bCs/>
+          <w:lang w:val="de-DE"/>
+        </w:rPr>
+        <w:t xml:space="preserve">Leo </w:t>
+      </w:r>
+      <w:r>
+        <w:rPr>
+          <w:lang w:val="de-DE"/>
+        </w:rPr>
+        <w:t xml:space="preserve">Ja, das ist dann schwierig. Das stimmt. </w:t>
+      </w:r>
+    </w:p>
+    <w:p>
+      <w:pPr>
+        <w:rPr>
+          <w:lang w:val="de-DE"/>
+        </w:rPr>
+      </w:pPr>
+      <w:r>
+        <w:rPr>
+          <w:color w:val="666666"/>
+          <w:lang w:val="de-DE"/>
+        </w:rPr>
+        <w:t xml:space="preserve">[00:47:41] </w:t>
+      </w:r>
+      <w:r>
+        <w:rPr>
+          <w:b/>
+          <w:bCs/>
+          <w:lang w:val="de-DE"/>
+        </w:rPr>
+        <w:t xml:space="preserve">Markus </w:t>
+      </w:r>
+      <w:r>
+        <w:rPr>
+          <w:lang w:val="de-DE"/>
+        </w:rPr>
+        <w:t xml:space="preserve">Wie willst du das denn jetzt machen? Du befragst jetzt Leute und dann ist das Ziel, herauszufinden, ob das nützlich ist oder nicht? </w:t>
+      </w:r>
+    </w:p>
+    <w:p>
+      <w:pPr>
+        <w:rPr>
+          <w:lang w:val="de-DE"/>
+        </w:rPr>
+      </w:pPr>
+      <w:r>
+        <w:rPr>
+          <w:color w:val="666666"/>
+          <w:lang w:val="de-DE"/>
+        </w:rPr>
+        <w:t xml:space="preserve">[00:47:46] </w:t>
+      </w:r>
+      <w:r>
+        <w:rPr>
+          <w:b/>
+          <w:bCs/>
+          <w:lang w:val="de-DE"/>
+        </w:rPr>
+        <w:t xml:space="preserve">Leo </w:t>
+      </w:r>
+      <w:r>
+        <w:rPr>
+          <w:lang w:val="de-DE"/>
+        </w:rPr>
+        <w:t xml:space="preserve">Genau. Einmal, ob das überhaupt Sinn macht. Und zum anderen natürlich auch, an welchen Stellen könnte man das vielleicht noch ausbessern. Da geht es mir auch sehr viel darum, wirklich Perspektiven von vielen verschiedenen Unternehmen zu kriegen. Also ich habe jetzt zum Beispiel schon ein Interview gemacht mit jemandem, der selber ein Startup hat, in dem eine App aktiv entwickelt wird. Dann aber auch wirklich große Unternehmen. Ich habe jetzt ein Interview gemacht mit einem großen Automobilunternehmen, die ja auch so Design Sprints und UI-Komponenten brauchen. Und dann halt mit Agenturen, also mit euch zum Beispiel, wo es ja vielleicht auch ein interessanter Ansatz sein könnte. Da sind halt auch wirklich die Verhältnisse ganz anders. Bei so einem Startup hast du halt sehr wenig Stakeholder und wenn das Startup selber den Component Sprint veranlasst, hast du diese Kundenabhängigkeit nicht. Dann ist das Startup ja selber der Kunde, sozusagen. Ja, genau. Da mache ich die Interviews jetzt hauptsächlich, um da viele </w:t>
+      </w:r>
+      <w:r>
+        <w:rPr>
+          <w:lang w:val="de-DE"/>
+        </w:rPr>
+        <w:lastRenderedPageBreak/>
+        <w:t xml:space="preserve">Einblicke zu bekommen, um dann nachher ein bisschen so einen Ausblick zu schreiben. Ich habe den Component Sprint ja jetzt schon eigentlich ausgearbeitet, möchte aber dann noch ein bisschen schauen, wenn man jetzt noch mehr Zeit hätte, in welche Richtung könnte man ihn vielleicht weiterentwickeln. Wo liegt da noch Potential, wo gibt es noch Schwierigkeiten. </w:t>
+      </w:r>
+    </w:p>
+    <w:p>
+      <w:pPr>
+        <w:rPr>
+          <w:lang w:val="de-DE"/>
+        </w:rPr>
+      </w:pPr>
+      <w:r>
+        <w:rPr>
+          <w:color w:val="666666"/>
+          <w:lang w:val="de-DE"/>
+        </w:rPr>
+        <w:t xml:space="preserve">[00:49:18] </w:t>
+      </w:r>
+      <w:r>
+        <w:rPr>
+          <w:b/>
+          <w:bCs/>
+          <w:lang w:val="de-DE"/>
+        </w:rPr>
+        <w:t xml:space="preserve">Markus </w:t>
+      </w:r>
+      <w:r>
+        <w:rPr>
+          <w:lang w:val="de-DE"/>
+        </w:rPr>
+        <w:t xml:space="preserve">Gibt es denn so Ansätze schon irgendwo und Literatur dazu, oder ist es eigentlich etwas völlig Neues? </w:t>
+      </w:r>
+    </w:p>
+    <w:p>
+      <w:pPr>
+        <w:rPr>
+          <w:lang w:val="de-DE"/>
+        </w:rPr>
+      </w:pPr>
+      <w:r>
+        <w:rPr>
+          <w:color w:val="666666"/>
+          <w:lang w:val="de-DE"/>
+        </w:rPr>
+        <w:t xml:space="preserve">[00:49:29] </w:t>
+      </w:r>
+      <w:r>
+        <w:rPr>
+          <w:b/>
+          <w:bCs/>
+          <w:lang w:val="de-DE"/>
+        </w:rPr>
+        <w:t xml:space="preserve">Leo </w:t>
+      </w:r>
+      <w:r>
+        <w:rPr>
+          <w:lang w:val="de-DE"/>
+        </w:rPr>
+        <w:t xml:space="preserve">Der Component Sprint an sich ist völlig neu. Den gab es bisher so noch nicht, beziehungsweise diese Kombination aus dieser Struktur wie bei einem Design Sprint und dem Aufbau einer Pattern Library. Klar gibt es viele, die sich in der Scrum-Methode oder agil eine Pattern Library aufbauen, aber das in Verbindung mit diesem Sprint Gedanken, dass man das wirklich in einer Woche macht, das gibt es so noch nicht. </w:t>
+      </w:r>
+    </w:p>
+    <w:p>
+      <w:pPr>
+        <w:rPr>
+          <w:lang w:val="de-DE"/>
+        </w:rPr>
+      </w:pPr>
+      <w:r>
+        <w:rPr>
+          <w:color w:val="666666"/>
+          <w:lang w:val="de-DE"/>
+        </w:rPr>
+        <w:t xml:space="preserve">[00:50:05] </w:t>
+      </w:r>
+      <w:r>
+        <w:rPr>
+          <w:b/>
+          <w:bCs/>
+          <w:lang w:val="de-DE"/>
+        </w:rPr>
+        <w:t xml:space="preserve">Markus </w:t>
+      </w:r>
+      <w:r>
+        <w:rPr>
+          <w:lang w:val="de-DE"/>
+        </w:rPr>
+        <w:t xml:space="preserve">Ja cool. Coole Idee. </w:t>
+      </w:r>
+    </w:p>
+    <w:p>
+      <w:pPr>
+        <w:rPr>
+          <w:lang w:val="de-DE"/>
+        </w:rPr>
+      </w:pPr>
+      <w:r>
+        <w:rPr>
+          <w:color w:val="666666"/>
+          <w:lang w:val="de-DE"/>
+        </w:rPr>
+        <w:t xml:space="preserve">[00:50:06] </w:t>
+      </w:r>
+      <w:r>
+        <w:rPr>
+          <w:b/>
+          <w:bCs/>
+          <w:lang w:val="de-DE"/>
+        </w:rPr>
+        <w:t xml:space="preserve">Leo </w:t>
+      </w:r>
+      <w:r>
+        <w:rPr>
+          <w:lang w:val="de-DE"/>
+        </w:rPr>
+        <w:t xml:space="preserve">Gut. Ja dann würde ich sagen, wenn du von deiner Seite aus nichts mehr hast, sind wir glaube ich fertig. Ich danke dir nochmal ganz herzlich, dass du dir die Zeit genommen hast. Du hast mir sehr viel sehr guten Input gegeben und hilfst mir wirklich weiter für die Bachelorarbeit. </w:t>
+      </w:r>
+    </w:p>
+    <w:p>
+      <w:pPr>
+        <w:rPr>
+          <w:lang w:val="de-DE"/>
+        </w:rPr>
+      </w:pPr>
+      <w:r>
+        <w:rPr>
+          <w:color w:val="666666"/>
+          <w:lang w:val="de-DE"/>
+        </w:rPr>
+        <w:t xml:space="preserve">[00:50:23] </w:t>
+      </w:r>
+      <w:r>
+        <w:rPr>
+          <w:b/>
+          <w:bCs/>
+          <w:lang w:val="de-DE"/>
+        </w:rPr>
+        <w:t xml:space="preserve">Markus </w:t>
+      </w:r>
+      <w:r>
+        <w:rPr>
+          <w:lang w:val="de-DE"/>
+        </w:rPr>
+        <w:t>Nicht dafür.</w:t>
       </w:r>
       <w:bookmarkStart w:id="0" w:name="_GoBack"/>
       <w:bookmarkEnd w:id="0"/>
-      <w:r>
-        <w:rPr>
-          <w:lang w:val="de-DE"/>
-        </w:rPr>
-        <w:t xml:space="preserve">us war es das dann schon mit den Fragen. Vielen Dank schon mal für den ganzen Input, das war sehr hilfreich. Wenn nun noch irgendwas hast, was dir jetzt gerade im Kopf rumschwebt, dann können wir da auch gerne noch drüber quatschen. </w:t>
-      </w:r>
-    </w:p>
-    <w:p>
-      <w:pPr>
-        <w:rPr>
-          <w:lang w:val="de-DE"/>
-        </w:rPr>
-      </w:pPr>
-      <w:r>
-        <w:rPr>
-          <w:color w:val="666666"/>
-          <w:lang w:val="de-DE"/>
-        </w:rPr>
-        <w:lastRenderedPageBreak/>
-        <w:t xml:space="preserve">[00:41:33] </w:t>
-      </w:r>
-      <w:r>
-        <w:rPr>
-          <w:b/>
-          <w:bCs/>
-          <w:lang w:val="de-DE"/>
-        </w:rPr>
-        <w:t xml:space="preserve">Markus </w:t>
-      </w:r>
-      <w:r>
-        <w:rPr>
-          <w:lang w:val="de-DE"/>
-        </w:rPr>
-        <w:t>Ich finde die Idee eigentlich gut. Mich interessiert das auch mit den Design Sprints und so weiter. Ich finde es halt immer noch krass, dass es im Moment... Wir haben ja so ein bisschen auch geguckt, dass wir jetzt... Wir haben ja versucht, oder sind gerade noch dabei, Scrum, agile Methoden und so weiter, oder ob wir doch Kanban machen oder wie wir jetzt vorgehen. Das Riesenthema, das wir immer haben, ist diese Abhängigkeit vom Kunden. Du hast halt... Letzte Woche ging es darum, dass wir für (anonym) einen... So einen Downloadbereich soll es da geben, wo man Zertifikate und Betriebsanleitungen und sowas runterladen kann. Da haben wir am Montag das Design geliefert. Es war klar, dass der Kollege, der das da abchecken soll, nur noch die Woche da ist, und dann ist der jetzt ab heute zwei Wochen im Urlaub. Er hat zugesagt, dass er sich kümmert, hat er nicht gemacht. So, was machst du jetzt? Jetzt stehst du da. Es ist so gesehen nicht so wild, weil es gibt immer noch genug andere Sachen zu tun, aber auf der anderen Seite darf man halt auch nicht vergessen, der Jura war da jetzt kopfmäßig voll drin in dem Thema. Das heißt, er hat jetzt drei Wochen Pause, bis er wieder da dran kann. Frühestens. Eine Woche hat er ja schon gewartet, zwei Wochen ist der Typ im Urlaub und dann muss er sich ja noch das Feedback holen. Dann hast du ja wieder die mega anfahr</w:t>
-      </w:r>
-      <w:r>
-        <w:rPr>
-          <w:lang w:val="de-DE"/>
-        </w:rPr>
-        <w:t>-</w:t>
-      </w:r>
-      <w:r>
-        <w:rPr>
-          <w:lang w:val="de-DE"/>
-        </w:rPr>
-        <w:t>... Weil du ja erst mal wieder reinkommen in das ganze Thema. Und das kostet halt wieder Zeit. Und ich frage mich halt in diesem ganzen Scope, wie kannst du das hinbekommen, dass diese Reibungen... Also dass die mitmachen?</w:t>
-      </w:r>
-    </w:p>
-    <w:p>
-      <w:pPr>
-        <w:rPr>
-          <w:lang w:val="de-DE"/>
-        </w:rPr>
-      </w:pPr>
-      <w:r>
-        <w:rPr>
-          <w:color w:val="666666"/>
-          <w:lang w:val="de-DE"/>
-        </w:rPr>
-        <w:t xml:space="preserve">[00:43:04] </w:t>
-      </w:r>
-      <w:r>
-        <w:rPr>
-          <w:b/>
-          <w:bCs/>
-          <w:lang w:val="de-DE"/>
-        </w:rPr>
-        <w:t xml:space="preserve">Leo </w:t>
-      </w:r>
-      <w:r>
-        <w:rPr>
-          <w:lang w:val="de-DE"/>
-        </w:rPr>
-        <w:t>Es gibt Firmen, die inzwischen wirklich sagen, okay, wenn ihr mit uns so ein Projekt macht, das geht schnell. Es gibt da Firmen, die sagen, wir versprechen euch in drei Wochen ein fertiges Produkt oder ein fertiges MVP. Die verlangen dann aber auch, dass die einen Ansprechpartner haben, der die Möglichkeit hat, innerhalb der Firma Entscheidungen zu treffen und der auch wirklich 24/7 oder an jedem Tag immer erreichbar ist, während des Projektes. Wenn die den nicht haben, dann fangen die erst gar nicht an, weil dann sagen die, dann ist es halt nicht schaffbar in der Zeit. Genauso ist es ja bei Design Sprints auch so, dass du die Kunden wirklich fest mit an den Tisch holst, sodass die wirklich die ganze Zeit da sind, sodass es gar nicht erst dazu kommt, dass es da irgendwie so Delays gibt. Das ist natürlich nicht immer machbar, das hatten wir jetzt auch schon gemerkt, bei vielen Anfragen, dass es schwierig ist – vor allem auch bei größeren Firmen – dass sich da Leute einfach mal so eine Woche Zeit nehmen. Das ist ja nicht immer machbar.</w:t>
-      </w:r>
-    </w:p>
-    <w:p>
-      <w:pPr>
-        <w:rPr>
-          <w:lang w:val="de-DE"/>
-        </w:rPr>
-      </w:pPr>
-      <w:r>
-        <w:rPr>
-          <w:color w:val="666666"/>
-          <w:lang w:val="de-DE"/>
-        </w:rPr>
-        <w:lastRenderedPageBreak/>
-        <w:t xml:space="preserve">[00:44:13] </w:t>
-      </w:r>
-      <w:r>
-        <w:rPr>
-          <w:b/>
-          <w:bCs/>
-          <w:lang w:val="de-DE"/>
-        </w:rPr>
-        <w:t xml:space="preserve">Markus </w:t>
-      </w:r>
-      <w:r>
-        <w:rPr>
-          <w:lang w:val="de-DE"/>
-        </w:rPr>
-        <w:t xml:space="preserve">Ja. Aber selbst, wenn du... Also das ist ja... Eine Woche rausnehmen sollte eigentlich auch machbar sein, die können ja auch mal eine Woche krank sein. Aber hier geht es ja noch nicht einmal um eine Woche. Wie kriegst du das gesteuert? Das finde ich so spannend an der Sache, weil bei den Component Sprints wäre es ja fast vielleicht sogar noch so, dass da auch ganz viele Externe mit am Start sind. </w:t>
-      </w:r>
-    </w:p>
-    <w:p>
-      <w:pPr>
-        <w:rPr>
-          <w:lang w:val="de-DE"/>
-        </w:rPr>
-      </w:pPr>
-      <w:r>
-        <w:rPr>
-          <w:color w:val="666666"/>
-          <w:lang w:val="de-DE"/>
-        </w:rPr>
-        <w:t xml:space="preserve">[00:44:36] </w:t>
-      </w:r>
-      <w:r>
-        <w:rPr>
-          <w:b/>
-          <w:bCs/>
-          <w:lang w:val="de-DE"/>
-        </w:rPr>
-        <w:t xml:space="preserve">Leo </w:t>
-      </w:r>
-      <w:r>
-        <w:rPr>
-          <w:lang w:val="de-DE"/>
-        </w:rPr>
-        <w:t xml:space="preserve">Ja, was Entwickler angeht, kannst du ja eigentlich jeden mit rein nehmen, der irgendwie Web-Entwicklung kann oder so. </w:t>
-      </w:r>
-    </w:p>
-    <w:p>
-      <w:pPr>
-        <w:rPr>
-          <w:lang w:val="de-DE"/>
-        </w:rPr>
-      </w:pPr>
-      <w:r>
-        <w:rPr>
-          <w:color w:val="666666"/>
-          <w:lang w:val="de-DE"/>
-        </w:rPr>
-        <w:t xml:space="preserve">[00:44:41] </w:t>
-      </w:r>
-      <w:r>
-        <w:rPr>
-          <w:b/>
-          <w:bCs/>
-          <w:lang w:val="de-DE"/>
-        </w:rPr>
-        <w:t xml:space="preserve">Markus </w:t>
-      </w:r>
-      <w:r>
-        <w:rPr>
-          <w:lang w:val="de-DE"/>
-        </w:rPr>
-        <w:t xml:space="preserve">Und der würde ja dann wahrscheinlich auch verfügbar sein und nicht 100 Sachen gleichzeitig machen. Bei den Kunden selbst, die sind an so vielen Baustellen dran, dass sie sich nicht auf eine Sache konzentrieren können und voll durcheinander sind und Sachen vergessen und... Sich an Sachen nicht erinnern, worauf die dir eine Antwort gegeben haben. </w:t>
-      </w:r>
-    </w:p>
-    <w:p>
-      <w:pPr>
-        <w:rPr>
-          <w:lang w:val="de-DE"/>
-        </w:rPr>
-      </w:pPr>
-      <w:r>
-        <w:rPr>
-          <w:color w:val="666666"/>
-          <w:lang w:val="de-DE"/>
-        </w:rPr>
-        <w:t xml:space="preserve">[00:45:08] </w:t>
-      </w:r>
-      <w:r>
-        <w:rPr>
-          <w:b/>
-          <w:bCs/>
-          <w:lang w:val="de-DE"/>
-        </w:rPr>
-        <w:t xml:space="preserve">Leo </w:t>
-      </w:r>
-      <w:r>
-        <w:rPr>
-          <w:lang w:val="de-DE"/>
-        </w:rPr>
-        <w:t>Das ist dann schwierig, das stimmt. Darauf habe ich auch noch keine Antwort.</w:t>
-      </w:r>
-    </w:p>
-    <w:p>
-      <w:pPr>
-        <w:rPr>
-          <w:lang w:val="de-DE"/>
-        </w:rPr>
-      </w:pPr>
-      <w:r>
-        <w:rPr>
-          <w:color w:val="666666"/>
-          <w:lang w:val="de-DE"/>
-        </w:rPr>
-        <w:t xml:space="preserve">[00:45:15] </w:t>
-      </w:r>
-      <w:r>
-        <w:rPr>
-          <w:b/>
-          <w:bCs/>
-          <w:lang w:val="de-DE"/>
-        </w:rPr>
-        <w:t xml:space="preserve">Markus </w:t>
-      </w:r>
-      <w:r>
-        <w:rPr>
-          <w:lang w:val="de-DE"/>
-        </w:rPr>
-        <w:t xml:space="preserve">Das ist wahrscheinlich... Ich habe auch schon überlegt, ob man die nicht einfach mit Strafen belegt. Wenn du sagst, gut, jedes Mal, wenn das einen Tag länger dauert, sind das einfach 500 € mehr. Weil das das einzige ist, wo man merkt, da fangen die mal an, nachzudenken. </w:t>
-      </w:r>
-    </w:p>
-    <w:p>
-      <w:pPr>
-        <w:rPr>
-          <w:lang w:val="de-DE"/>
-        </w:rPr>
-      </w:pPr>
-      <w:r>
-        <w:rPr>
-          <w:color w:val="666666"/>
-          <w:lang w:val="de-DE"/>
-        </w:rPr>
-        <w:t xml:space="preserve">[00:45:36] </w:t>
-      </w:r>
-      <w:r>
-        <w:rPr>
-          <w:b/>
-          <w:bCs/>
-          <w:lang w:val="de-DE"/>
-        </w:rPr>
-        <w:t xml:space="preserve">Leo </w:t>
-      </w:r>
-      <w:r>
-        <w:rPr>
-          <w:lang w:val="de-DE"/>
-        </w:rPr>
-        <w:t xml:space="preserve">Ja, Geld tut weh. </w:t>
-      </w:r>
-    </w:p>
-    <w:p>
-      <w:pPr>
-        <w:rPr>
-          <w:lang w:val="de-DE"/>
-        </w:rPr>
-      </w:pPr>
-      <w:r>
-        <w:rPr>
-          <w:color w:val="666666"/>
-          <w:lang w:val="de-DE"/>
-        </w:rPr>
-        <w:t xml:space="preserve">[00:45:36] </w:t>
-      </w:r>
-      <w:r>
-        <w:rPr>
-          <w:b/>
-          <w:bCs/>
-          <w:lang w:val="de-DE"/>
-        </w:rPr>
-        <w:t xml:space="preserve">Markus </w:t>
-      </w:r>
-      <w:r>
-        <w:rPr>
-          <w:lang w:val="de-DE"/>
-        </w:rPr>
-        <w:t xml:space="preserve">Wenn du das so herum machst, als Strafe, dann wird es direkt negativ in den Angeboten aufgefasst. Das heißt, eigentlich müsste man sagen, ja, wenn Sie es schaffen innerhalb von 48 Stunden zu antworten, ziehen wir am Ende nochmal fünf Prozent ab. Also den Weg. </w:t>
-      </w:r>
-    </w:p>
-    <w:p>
-      <w:pPr>
-        <w:rPr>
-          <w:lang w:val="de-DE"/>
-        </w:rPr>
-      </w:pPr>
-      <w:r>
-        <w:rPr>
-          <w:color w:val="666666"/>
-          <w:lang w:val="de-DE"/>
-        </w:rPr>
-        <w:t xml:space="preserve">[00:45:51] </w:t>
-      </w:r>
-      <w:r>
-        <w:rPr>
-          <w:b/>
-          <w:bCs/>
-          <w:lang w:val="de-DE"/>
-        </w:rPr>
-        <w:t xml:space="preserve">Leo </w:t>
-      </w:r>
-      <w:r>
-        <w:rPr>
-          <w:lang w:val="de-DE"/>
-        </w:rPr>
-        <w:t xml:space="preserve">Stimmt, das ginge auch. </w:t>
-      </w:r>
-    </w:p>
-    <w:p>
-      <w:pPr>
-        <w:rPr>
-          <w:lang w:val="de-DE"/>
-        </w:rPr>
-      </w:pPr>
-      <w:r>
-        <w:rPr>
-          <w:color w:val="666666"/>
-          <w:lang w:val="de-DE"/>
-        </w:rPr>
-        <w:t xml:space="preserve">[00:45:51] </w:t>
-      </w:r>
-      <w:r>
-        <w:rPr>
-          <w:b/>
-          <w:bCs/>
-          <w:lang w:val="de-DE"/>
-        </w:rPr>
-        <w:t xml:space="preserve">Markus </w:t>
-      </w:r>
-      <w:r>
-        <w:rPr>
-          <w:lang w:val="de-DE"/>
-        </w:rPr>
-        <w:t xml:space="preserve">Weil das dann positiver klingt. Die haben eine Chance, Geld zu sparen. Ja, es ist halt... Das finde ich irgendwie spannend. </w:t>
-      </w:r>
-    </w:p>
-    <w:p>
-      <w:pPr>
-        <w:rPr>
-          <w:lang w:val="de-DE"/>
-        </w:rPr>
-      </w:pPr>
-      <w:r>
-        <w:rPr>
-          <w:color w:val="666666"/>
-          <w:lang w:val="de-DE"/>
-        </w:rPr>
-        <w:t xml:space="preserve">[00:46:02] </w:t>
-      </w:r>
-      <w:r>
-        <w:rPr>
-          <w:b/>
-          <w:bCs/>
-          <w:lang w:val="de-DE"/>
-        </w:rPr>
-        <w:t xml:space="preserve">Leo </w:t>
-      </w:r>
-      <w:r>
-        <w:rPr>
-          <w:lang w:val="de-DE"/>
-        </w:rPr>
-        <w:t xml:space="preserve">Das ist auch ein sehr interessantes Thema. Vielleicht kann ich das noch ein bisschen mit einarbeiten, weil das gehört ja auch so ein bisschen mit dazu, vor Allem im Agenturleben. </w:t>
-      </w:r>
-    </w:p>
-    <w:p>
-      <w:pPr>
-        <w:rPr>
-          <w:lang w:val="de-DE"/>
-        </w:rPr>
-      </w:pPr>
-      <w:r>
-        <w:rPr>
-          <w:color w:val="666666"/>
-          <w:lang w:val="de-DE"/>
-        </w:rPr>
-        <w:t xml:space="preserve">[00:46:13] </w:t>
-      </w:r>
-      <w:r>
-        <w:rPr>
-          <w:b/>
-          <w:bCs/>
-          <w:lang w:val="de-DE"/>
-        </w:rPr>
-        <w:t xml:space="preserve">Markus </w:t>
-      </w:r>
-      <w:r>
-        <w:rPr>
-          <w:lang w:val="de-DE"/>
-        </w:rPr>
-        <w:t xml:space="preserve">Genau. Es ist halt irgendwie immer... Und das merke ich halt ganz krass bei der Scrum-Nummer, du kannst das nicht wegdefinieren. Du kriegst </w:t>
-      </w:r>
-      <w:r>
-        <w:rPr>
-          <w:lang w:val="de-DE"/>
-        </w:rPr>
-        <w:lastRenderedPageBreak/>
-        <w:t xml:space="preserve">das nicht... Das kannst du zwar ins Buch reinschreiben und sagen, ja, musst du so machen, aber so ist es halt nicht. </w:t>
-      </w:r>
-    </w:p>
-    <w:p>
-      <w:pPr>
-        <w:rPr>
-          <w:lang w:val="de-DE"/>
-        </w:rPr>
-      </w:pPr>
-      <w:r>
-        <w:rPr>
-          <w:color w:val="666666"/>
-          <w:lang w:val="de-DE"/>
-        </w:rPr>
-        <w:t xml:space="preserve">[00:46:26] </w:t>
-      </w:r>
-      <w:r>
-        <w:rPr>
-          <w:b/>
-          <w:bCs/>
-          <w:lang w:val="de-DE"/>
-        </w:rPr>
-        <w:t xml:space="preserve">Leo </w:t>
-      </w:r>
-      <w:r>
-        <w:rPr>
-          <w:lang w:val="de-DE"/>
-        </w:rPr>
-        <w:t xml:space="preserve">Du kannst die Kunden ja auch nicht steuern. </w:t>
-      </w:r>
-    </w:p>
-    <w:p>
-      <w:pPr>
-        <w:rPr>
-          <w:lang w:val="de-DE"/>
-        </w:rPr>
-      </w:pPr>
-      <w:r>
-        <w:rPr>
-          <w:color w:val="666666"/>
-          <w:lang w:val="de-DE"/>
-        </w:rPr>
-        <w:t xml:space="preserve">[00:46:29] </w:t>
-      </w:r>
-      <w:r>
-        <w:rPr>
-          <w:b/>
-          <w:bCs/>
-          <w:lang w:val="de-DE"/>
-        </w:rPr>
-        <w:t xml:space="preserve">Markus </w:t>
-      </w:r>
-      <w:r>
-        <w:rPr>
-          <w:lang w:val="de-DE"/>
-        </w:rPr>
-        <w:t xml:space="preserve">Nicht so krass. Und so ist es jetzt auch nicht, dass man jetzt sagt, ich habe hier tausende Anfragen, dann sag ich halt 990 davon ab. Irgendwie... Das ist so ein bisschen schwierig, aber gut. Da suchen wir im Moment nach Möglichkeiten, wie wir das steuern. Oder ob man das dann echt über so Scrum-Geschichten macht, weil das Ziel ja auch manchmal gar nicht klar ist. Den Kunden selbst ja auch nicht. Zum Beispiel bei (anonym) mit dem Online-Shop. Jetzt kriegen die eine neue Kollektion, die besteht noch aus drei weiteren Elementen. So eine Brille, die du optional hinzufügen kannst. Da hast du schon wieder einen ganz anderen Anwendungsfall. Allein die Artikelmatrix, die alle Möglichkeiten und Kombinationen hat, hat 120000 Einträge. Deren Warenwirtschaft hat keine Schnittstelle, das heißt, du musst auch da so einen CSV-Import machen. Und man meint ja immer, so 120000 Zeilen für so neue Rechner... Aber das ist nicht so ohne. Dann haben die an irgendeiner Stelle irgendeinen Fehler drin, weil irgendeiner eine Bezeichnung nicht richtig gepflegt hat. Dann ist da ein Semikolon zu viel und dann funktioniert das schon nicht. </w:t>
-      </w:r>
-    </w:p>
-    <w:p>
-      <w:pPr>
-        <w:rPr>
-          <w:lang w:val="de-DE"/>
-        </w:rPr>
-      </w:pPr>
-      <w:r>
-        <w:rPr>
-          <w:color w:val="666666"/>
-          <w:lang w:val="de-DE"/>
-        </w:rPr>
-        <w:t xml:space="preserve">[00:47:30] </w:t>
-      </w:r>
-      <w:r>
-        <w:rPr>
-          <w:b/>
-          <w:bCs/>
-          <w:lang w:val="de-DE"/>
-        </w:rPr>
-        <w:t xml:space="preserve">Leo </w:t>
-      </w:r>
-      <w:r>
-        <w:rPr>
-          <w:lang w:val="de-DE"/>
-        </w:rPr>
-        <w:t xml:space="preserve">Ja, das ist dann schwierig. Das stimmt. </w:t>
-      </w:r>
-    </w:p>
-    <w:p>
-      <w:pPr>
-        <w:rPr>
-          <w:lang w:val="de-DE"/>
-        </w:rPr>
-      </w:pPr>
-      <w:r>
-        <w:rPr>
-          <w:color w:val="666666"/>
-          <w:lang w:val="de-DE"/>
-        </w:rPr>
-        <w:t xml:space="preserve">[00:47:41] </w:t>
-      </w:r>
-      <w:r>
-        <w:rPr>
-          <w:b/>
-          <w:bCs/>
-          <w:lang w:val="de-DE"/>
-        </w:rPr>
-        <w:t xml:space="preserve">Markus </w:t>
-      </w:r>
-      <w:r>
-        <w:rPr>
-          <w:lang w:val="de-DE"/>
-        </w:rPr>
-        <w:t xml:space="preserve">Wie willst du das denn jetzt machen? Du befragst jetzt Leute und dann ist das Ziel, herauszufinden, ob das nützlich ist oder nicht? </w:t>
-      </w:r>
-    </w:p>
-    <w:p>
-      <w:pPr>
-        <w:rPr>
-          <w:lang w:val="de-DE"/>
-        </w:rPr>
-      </w:pPr>
-      <w:r>
-        <w:rPr>
-          <w:color w:val="666666"/>
-          <w:lang w:val="de-DE"/>
-        </w:rPr>
-        <w:t xml:space="preserve">[00:47:46] </w:t>
-      </w:r>
-      <w:r>
-        <w:rPr>
-          <w:b/>
-          <w:bCs/>
-          <w:lang w:val="de-DE"/>
-        </w:rPr>
-        <w:t xml:space="preserve">Leo </w:t>
-      </w:r>
-      <w:r>
-        <w:rPr>
-          <w:lang w:val="de-DE"/>
-        </w:rPr>
-        <w:t xml:space="preserve">Genau. Einmal, ob das überhaupt Sinn macht. Und zum anderen natürlich auch, an welchen Stellen könnte man das vielleicht noch ausbessern. Da geht es mir auch sehr viel darum, wirklich Perspektiven von vielen verschiedenen Unternehmen zu kriegen. Also ich habe jetzt zum Beispiel schon ein Interview gemacht mit jemandem, der selber ein Startup hat, in dem eine App aktiv entwickelt wird. Dann aber auch wirklich große Unternehmen. Ich habe jetzt ein Interview gemacht mit einem großen Automobilunternehmen, die ja auch so Design Sprints und UI-Komponenten brauchen. Und dann halt mit Agenturen, also mit euch zum Beispiel, wo es ja vielleicht auch ein interessanter Ansatz sein könnte. Da sind halt auch wirklich die Verhältnisse ganz anders. Bei so einem Startup hast du halt sehr wenig Stakeholder und wenn das Startup selber den Component Sprint veranlasst, hast du diese Kundenabhängigkeit nicht. Dann ist das Startup ja selber der Kunde, sozusagen. Ja, genau. Da mache ich die Interviews jetzt hauptsächlich, um da viele </w:t>
-      </w:r>
-      <w:r>
-        <w:rPr>
-          <w:lang w:val="de-DE"/>
-        </w:rPr>
-        <w:lastRenderedPageBreak/>
-        <w:t xml:space="preserve">Einblicke zu bekommen, um dann nachher ein bisschen so einen Ausblick zu schreiben. Ich habe den Component Sprint ja jetzt schon eigentlich ausgearbeitet, möchte aber dann noch ein bisschen schauen, wenn man jetzt noch mehr Zeit hätte, in welche Richtung könnte man ihn vielleicht weiterentwickeln. Wo liegt da noch Potential, wo gibt es noch Schwierigkeiten. </w:t>
-      </w:r>
-    </w:p>
-    <w:p>
-      <w:pPr>
-        <w:rPr>
-          <w:lang w:val="de-DE"/>
-        </w:rPr>
-      </w:pPr>
-      <w:r>
-        <w:rPr>
-          <w:color w:val="666666"/>
-          <w:lang w:val="de-DE"/>
-        </w:rPr>
-        <w:t xml:space="preserve">[00:49:18] </w:t>
-      </w:r>
-      <w:r>
-        <w:rPr>
-          <w:b/>
-          <w:bCs/>
-          <w:lang w:val="de-DE"/>
-        </w:rPr>
-        <w:t xml:space="preserve">Markus </w:t>
-      </w:r>
-      <w:r>
-        <w:rPr>
-          <w:lang w:val="de-DE"/>
-        </w:rPr>
-        <w:t xml:space="preserve">Gibt es denn so Ansätze schon irgendwo und Literatur dazu, oder ist es eigentlich etwas völlig Neues? </w:t>
-      </w:r>
-    </w:p>
-    <w:p>
-      <w:pPr>
-        <w:rPr>
-          <w:lang w:val="de-DE"/>
-        </w:rPr>
-      </w:pPr>
-      <w:r>
-        <w:rPr>
-          <w:color w:val="666666"/>
-          <w:lang w:val="de-DE"/>
-        </w:rPr>
-        <w:t xml:space="preserve">[00:49:29] </w:t>
-      </w:r>
-      <w:r>
-        <w:rPr>
-          <w:b/>
-          <w:bCs/>
-          <w:lang w:val="de-DE"/>
-        </w:rPr>
-        <w:t xml:space="preserve">Leo </w:t>
-      </w:r>
-      <w:r>
-        <w:rPr>
-          <w:lang w:val="de-DE"/>
-        </w:rPr>
-        <w:t xml:space="preserve">Der Component Sprint an sich ist völlig neu. Den gab es bisher so noch nicht, beziehungsweise diese Kombination aus dieser Struktur wie bei einem Design Sprint und dem Aufbau einer Pattern Library. Klar gibt es viele, die sich in der Scrum-Methode oder agil eine Pattern Library aufbauen, aber das in Verbindung mit diesem Sprint Gedanken, dass man das wirklich in einer Woche macht, das gibt es so noch nicht. </w:t>
-      </w:r>
-    </w:p>
-    <w:p>
-      <w:pPr>
-        <w:rPr>
-          <w:lang w:val="de-DE"/>
-        </w:rPr>
-      </w:pPr>
-      <w:r>
-        <w:rPr>
-          <w:color w:val="666666"/>
-          <w:lang w:val="de-DE"/>
-        </w:rPr>
-        <w:t xml:space="preserve">[00:50:05] </w:t>
-      </w:r>
-      <w:r>
-        <w:rPr>
-          <w:b/>
-          <w:bCs/>
-          <w:lang w:val="de-DE"/>
-        </w:rPr>
-        <w:t xml:space="preserve">Markus </w:t>
-      </w:r>
-      <w:r>
-        <w:rPr>
-          <w:lang w:val="de-DE"/>
-        </w:rPr>
-        <w:t xml:space="preserve">Ja cool. Coole Idee. </w:t>
-      </w:r>
-    </w:p>
-    <w:p>
-      <w:pPr>
-        <w:rPr>
-          <w:lang w:val="de-DE"/>
-        </w:rPr>
-      </w:pPr>
-      <w:r>
-        <w:rPr>
-          <w:color w:val="666666"/>
-          <w:lang w:val="de-DE"/>
-        </w:rPr>
-        <w:t xml:space="preserve">[00:50:06] </w:t>
-      </w:r>
-      <w:r>
-        <w:rPr>
-          <w:b/>
-          <w:bCs/>
-          <w:lang w:val="de-DE"/>
-        </w:rPr>
-        <w:t xml:space="preserve">Leo </w:t>
-      </w:r>
-      <w:r>
-        <w:rPr>
-          <w:lang w:val="de-DE"/>
-        </w:rPr>
-        <w:t xml:space="preserve">Gut. Ja dann würde ich sagen, wenn du von deiner Seite aus nichts mehr hast, sind wir glaube ich fertig. Ich danke dir nochmal ganz herzlich, dass du dir die Zeit genommen hast. Du hast mir sehr viel sehr viel sehr guten Input gegeben und hilfst mir wirklich weiter für die Bachelorarbeit. </w:t>
-      </w:r>
-    </w:p>
-    <w:p>
-      <w:pPr>
-        <w:rPr>
-          <w:lang w:val="de-DE"/>
-        </w:rPr>
-      </w:pPr>
-      <w:r>
-        <w:rPr>
-          <w:color w:val="666666"/>
-          <w:lang w:val="de-DE"/>
-        </w:rPr>
-        <w:t xml:space="preserve">[00:50:23] </w:t>
-      </w:r>
-      <w:r>
-        <w:rPr>
-          <w:b/>
-          <w:bCs/>
-          <w:lang w:val="de-DE"/>
-        </w:rPr>
-        <w:t xml:space="preserve">Markus </w:t>
-      </w:r>
-      <w:r>
-        <w:rPr>
-          <w:lang w:val="de-DE"/>
-        </w:rPr>
-        <w:t>Nicht dafür.</w:t>
-      </w:r>
     </w:p>
     <w:sectPr>
       <w:footerReference w:type="default" r:id="rId6"/>

</xml_diff>